<commit_message>
Ran report for 2023
</commit_message>
<xml_diff>
--- a/ai_pcod_obs_coverage.docx
+++ b/ai_pcod_obs_coverage.docx
@@ -44,7 +44,7 @@
               <m:nor/>
               <m:sty m:val="b"/>
             </m:rPr>
-            <m:t>2024-03-11</m:t>
+            <m:t>2024-09-13</m:t>
           </m:r>
         </m:oMath>
       </m:oMathPara>
@@ -4352,7 +4352,7 @@
                 <w:szCs w:val="22"/>
                 <w:color w:val="000000"/>
               </w:rPr>
-              <w:t xml:space="preserve">68</w:t>
+              <w:t xml:space="preserve">77</w:t>
             </w:r>
           </w:p>
         </w:tc>
@@ -4484,7 +4484,7 @@
                 <w:szCs w:val="22"/>
                 <w:color w:val="000000"/>
               </w:rPr>
-              <w:t xml:space="preserve">7,900</w:t>
+              <w:t xml:space="preserve">7,909</w:t>
             </w:r>
           </w:p>
         </w:tc>
@@ -9206,7 +9206,7 @@
                 <w:szCs w:val="22"/>
                 <w:color w:val="000000"/>
               </w:rPr>
-              <w:t xml:space="preserve">7,900</w:t>
+              <w:t xml:space="preserve">7,909</w:t>
             </w:r>
           </w:p>
         </w:tc>
@@ -9520,7 +9520,7 @@
                 <w:szCs w:val="22"/>
                 <w:color w:val="000000"/>
               </w:rPr>
-              <w:t xml:space="preserve">13,585</w:t>
+              <w:t xml:space="preserve">13,586</w:t>
             </w:r>
           </w:p>
         </w:tc>

</xml_diff>